<commit_message>
deleted one page break
</commit_message>
<xml_diff>
--- a/template.docx
+++ b/template.docx
@@ -1018,6 +1018,10 @@
     <w:p>
       <w:pPr>
         <w:pStyle w:val="Heading1"/>
+        <w:jc w:val="left"/>
+        <w:rPr>
+          <w:lang w:val="en-US"/>
+        </w:rPr>
         <w:sectPr>
           <w:pgSz w:w="11910" w:h="16840"/>
           <w:pgMar w:top="1134" w:right="851" w:bottom="1134" w:left="1701" w:header="680" w:footer="680" w:gutter="0"/>
@@ -1029,7 +1033,11 @@
     <w:p>
       <w:pPr>
         <w:pStyle w:val="Heading1"/>
+        <w:ind w:left="0"/>
         <w:jc w:val="left"/>
+        <w:rPr>
+          <w:lang w:val="en-US"/>
+        </w:rPr>
       </w:pPr>
     </w:p>
     <w:sectPr>

</xml_diff>